<commit_message>
First examples with maps
</commit_message>
<xml_diff>
--- a/helloworld libbpf-bootstrap/spiegazione helloworld eBPF.docx
+++ b/helloworld libbpf-bootstrap/spiegazione helloworld eBPF.docx
@@ -1,6 +1,6 @@
 
 <file path=word/document.xml><?xml version="1.0" encoding="utf-8"?>
-<w:document xmlns:wpc="http://schemas.microsoft.com/office/word/2010/wordprocessingCanvas" xmlns:cx="http://schemas.microsoft.com/office/drawing/2014/chartex" xmlns:cx1="http://schemas.microsoft.com/office/drawing/2015/9/8/chartex" xmlns:cx2="http://schemas.microsoft.com/office/drawing/2015/10/21/chartex" xmlns:cx3="http://schemas.microsoft.com/office/drawing/2016/5/9/chartex" xmlns:cx4="http://schemas.microsoft.com/office/drawing/2016/5/10/chartex" xmlns:cx5="http://schemas.microsoft.com/office/drawing/2016/5/11/chartex" xmlns:cx6="http://schemas.microsoft.com/office/drawing/2016/5/12/chartex" xmlns:cx7="http://schemas.microsoft.com/office/drawing/2016/5/13/chartex" xmlns:cx8="http://schemas.microsoft.com/office/drawing/2016/5/14/chartex" xmlns:mc="http://schemas.openxmlformats.org/markup-compatibility/2006" xmlns:aink="http://schemas.microsoft.com/office/drawing/2016/ink" xmlns:am3d="http://schemas.microsoft.com/office/drawing/2017/model3d" xmlns:o="urn:schemas-microsoft-com:office:office" xmlns:oel="http://schemas.microsoft.com/office/2019/extlst" xmlns:r="http://schemas.openxmlformats.org/officeDocument/2006/relationships" xmlns:m="http://schemas.openxmlformats.org/officeDocument/2006/math" xmlns:v="urn:schemas-microsoft-com:vml" xmlns:wp14="http://schemas.microsoft.com/office/word/2010/wordprocessingDrawing" xmlns:wp="http://schemas.openxmlformats.org/drawingml/2006/wordprocessingDrawing" xmlns:w10="urn:schemas-microsoft-com:office:word" xmlns:w="http://schemas.openxmlformats.org/wordprocessingml/2006/main" xmlns:w14="http://schemas.microsoft.com/office/word/2010/wordml" xmlns:w15="http://schemas.microsoft.com/office/word/2012/wordml" xmlns:w16cex="http://schemas.microsoft.com/office/word/2018/wordml/cex" xmlns:w16cid="http://schemas.microsoft.com/office/word/2016/wordml/cid" xmlns:w16="http://schemas.microsoft.com/office/word/2018/wordml" xmlns:w16sdtdh="http://schemas.microsoft.com/office/word/2020/wordml/sdtdatahash" xmlns:w16se="http://schemas.microsoft.com/office/word/2015/wordml/symex" xmlns:wpg="http://schemas.microsoft.com/office/word/2010/wordprocessingGroup" xmlns:wpi="http://schemas.microsoft.com/office/word/2010/wordprocessingInk" xmlns:wne="http://schemas.microsoft.com/office/word/2006/wordml" xmlns:wps="http://schemas.microsoft.com/office/word/2010/wordprocessingShape" mc:Ignorable="w14 w15 w16se w16cid w16 w16cex w16sdtdh wp14">
+<w:document xmlns:wpc="http://schemas.microsoft.com/office/word/2010/wordprocessingCanvas" xmlns:cx="http://schemas.microsoft.com/office/drawing/2014/chartex" xmlns:cx1="http://schemas.microsoft.com/office/drawing/2015/9/8/chartex" xmlns:cx2="http://schemas.microsoft.com/office/drawing/2015/10/21/chartex" xmlns:cx3="http://schemas.microsoft.com/office/drawing/2016/5/9/chartex" xmlns:cx4="http://schemas.microsoft.com/office/drawing/2016/5/10/chartex" xmlns:cx5="http://schemas.microsoft.com/office/drawing/2016/5/11/chartex" xmlns:cx6="http://schemas.microsoft.com/office/drawing/2016/5/12/chartex" xmlns:cx7="http://schemas.microsoft.com/office/drawing/2016/5/13/chartex" xmlns:cx8="http://schemas.microsoft.com/office/drawing/2016/5/14/chartex" xmlns:mc="http://schemas.openxmlformats.org/markup-compatibility/2006" xmlns:aink="http://schemas.microsoft.com/office/drawing/2016/ink" xmlns:am3d="http://schemas.microsoft.com/office/drawing/2017/model3d" xmlns:o="urn:schemas-microsoft-com:office:office" xmlns:oel="http://schemas.microsoft.com/office/2019/extlst" xmlns:r="http://schemas.openxmlformats.org/officeDocument/2006/relationships" xmlns:m="http://schemas.openxmlformats.org/officeDocument/2006/math" xmlns:v="urn:schemas-microsoft-com:vml" xmlns:wp14="http://schemas.microsoft.com/office/word/2010/wordprocessingDrawing" xmlns:wp="http://schemas.openxmlformats.org/drawingml/2006/wordprocessingDrawing" xmlns:w10="urn:schemas-microsoft-com:office:word" xmlns:w="http://schemas.openxmlformats.org/wordprocessingml/2006/main" xmlns:w14="http://schemas.microsoft.com/office/word/2010/wordml" xmlns:w15="http://schemas.microsoft.com/office/word/2012/wordml" xmlns:w16cex="http://schemas.microsoft.com/office/word/2018/wordml/cex" xmlns:w16cid="http://schemas.microsoft.com/office/word/2016/wordml/cid" xmlns:w16="http://schemas.microsoft.com/office/word/2018/wordml" xmlns:w16du="http://schemas.microsoft.com/office/word/2023/wordml/word16du" xmlns:w16sdtdh="http://schemas.microsoft.com/office/word/2020/wordml/sdtdatahash" xmlns:w16se="http://schemas.microsoft.com/office/word/2015/wordml/symex" xmlns:wpg="http://schemas.microsoft.com/office/word/2010/wordprocessingGroup" xmlns:wpi="http://schemas.microsoft.com/office/word/2010/wordprocessingInk" xmlns:wne="http://schemas.microsoft.com/office/word/2006/wordml" xmlns:wps="http://schemas.microsoft.com/office/word/2010/wordprocessingShape" mc:Ignorable="w14 w15 w16se w16cid w16 w16cex w16sdtdh wp14">
   <w:body>
     <w:p>
       <w:pPr>
@@ -13,7 +13,35 @@
         <w:rPr>
           <w:rFonts w:cstheme="minorHAnsi"/>
         </w:rPr>
-        <w:t>DESCRIZIONE ESEMPIO helloworld IN libbpf-bootstrap</w:t>
+        <w:t xml:space="preserve">DESCRIZIONE ESEMPIO </w:t>
+      </w:r>
+      <w:proofErr w:type="spellStart"/>
+      <w:r>
+        <w:rPr>
+          <w:rFonts w:cstheme="minorHAnsi"/>
+        </w:rPr>
+        <w:t>helloworld</w:t>
+      </w:r>
+      <w:proofErr w:type="spellEnd"/>
+      <w:r>
+        <w:rPr>
+          <w:rFonts w:cstheme="minorHAnsi"/>
+        </w:rPr>
+        <w:t xml:space="preserve"> IN </w:t>
+      </w:r>
+      <w:proofErr w:type="spellStart"/>
+      <w:r>
+        <w:rPr>
+          <w:rFonts w:cstheme="minorHAnsi"/>
+        </w:rPr>
+        <w:t>libbpf</w:t>
+      </w:r>
+      <w:proofErr w:type="spellEnd"/>
+      <w:r>
+        <w:rPr>
+          <w:rFonts w:cstheme="minorHAnsi"/>
+        </w:rPr>
+        <w:t>-bootstrap</w:t>
       </w:r>
     </w:p>
     <w:p>
@@ -54,7 +82,21 @@
         <w:rPr>
           <w:rFonts w:cstheme="minorHAnsi"/>
         </w:rPr>
-        <w:t>Installare clang, compilatore per i programmi bpf.</w:t>
+        <w:t xml:space="preserve">Installare clang, compilatore per i programmi </w:t>
+      </w:r>
+      <w:proofErr w:type="spellStart"/>
+      <w:r>
+        <w:rPr>
+          <w:rFonts w:cstheme="minorHAnsi"/>
+        </w:rPr>
+        <w:t>bpf</w:t>
+      </w:r>
+      <w:proofErr w:type="spellEnd"/>
+      <w:r>
+        <w:rPr>
+          <w:rFonts w:cstheme="minorHAnsi"/>
+        </w:rPr>
+        <w:t>.</w:t>
       </w:r>
     </w:p>
     <w:p>
@@ -122,7 +164,21 @@
         <w:rPr>
           <w:rFonts w:cstheme="minorHAnsi"/>
         </w:rPr>
-        <w:t>Scaricare libbpf-bootstrap</w:t>
+        <w:t xml:space="preserve">Scaricare </w:t>
+      </w:r>
+      <w:proofErr w:type="spellStart"/>
+      <w:r>
+        <w:rPr>
+          <w:rFonts w:cstheme="minorHAnsi"/>
+        </w:rPr>
+        <w:t>libbpf</w:t>
+      </w:r>
+      <w:proofErr w:type="spellEnd"/>
+      <w:r>
+        <w:rPr>
+          <w:rFonts w:cstheme="minorHAnsi"/>
+        </w:rPr>
+        <w:t>-bootstrap</w:t>
       </w:r>
     </w:p>
     <w:p>
@@ -163,12 +219,37 @@
           <w:shd w:val="clear" w:color="auto" w:fill="FFFFFF"/>
         </w:rPr>
       </w:pPr>
-      <w:r>
-        <w:rPr>
-          <w:rFonts w:cstheme="minorHAnsi"/>
-          <w:shd w:val="clear" w:color="auto" w:fill="FFFFFF"/>
-        </w:rPr>
-        <w:t>libbpf-bootstrap è un semplice framework di sviluppo per lo sviluppo di applicazioni BPF basate su libbpf, dobbiamo scaricarlo.</w:t>
+      <w:proofErr w:type="spellStart"/>
+      <w:r>
+        <w:rPr>
+          <w:rFonts w:cstheme="minorHAnsi"/>
+          <w:shd w:val="clear" w:color="auto" w:fill="FFFFFF"/>
+        </w:rPr>
+        <w:t>libbpf</w:t>
+      </w:r>
+      <w:proofErr w:type="spellEnd"/>
+      <w:r>
+        <w:rPr>
+          <w:rFonts w:cstheme="minorHAnsi"/>
+          <w:shd w:val="clear" w:color="auto" w:fill="FFFFFF"/>
+        </w:rPr>
+        <w:t xml:space="preserve">-bootstrap è un semplice framework di sviluppo per lo sviluppo di applicazioni BPF basate su </w:t>
+      </w:r>
+      <w:proofErr w:type="spellStart"/>
+      <w:r>
+        <w:rPr>
+          <w:rFonts w:cstheme="minorHAnsi"/>
+          <w:shd w:val="clear" w:color="auto" w:fill="FFFFFF"/>
+        </w:rPr>
+        <w:t>libbpf</w:t>
+      </w:r>
+      <w:proofErr w:type="spellEnd"/>
+      <w:r>
+        <w:rPr>
+          <w:rFonts w:cstheme="minorHAnsi"/>
+          <w:shd w:val="clear" w:color="auto" w:fill="FFFFFF"/>
+        </w:rPr>
+        <w:t>, dobbiamo scaricarlo.</w:t>
       </w:r>
     </w:p>
     <w:p>
@@ -240,7 +321,27 @@
           <w:lang w:eastAsia="it-IT"/>
           <w14:ligatures w14:val="none"/>
         </w:rPr>
-        <w:t>Inizializzare e aggiornare le dipendenze di libbpf-bootstrap</w:t>
+        <w:t xml:space="preserve">Inizializzare e aggiornare le dipendenze di </w:t>
+      </w:r>
+      <w:proofErr w:type="spellStart"/>
+      <w:r>
+        <w:rPr>
+          <w:rFonts w:eastAsia="Microsoft YaHei" w:cstheme="minorHAnsi"/>
+          <w:kern w:val="0"/>
+          <w:lang w:eastAsia="it-IT"/>
+          <w14:ligatures w14:val="none"/>
+        </w:rPr>
+        <w:t>libbpf</w:t>
+      </w:r>
+      <w:proofErr w:type="spellEnd"/>
+      <w:r>
+        <w:rPr>
+          <w:rFonts w:eastAsia="Microsoft YaHei" w:cstheme="minorHAnsi"/>
+          <w:kern w:val="0"/>
+          <w:lang w:eastAsia="it-IT"/>
+          <w14:ligatures w14:val="none"/>
+        </w:rPr>
+        <w:t>-bootstrap</w:t>
       </w:r>
     </w:p>
     <w:p>
@@ -274,7 +375,23 @@
           <w:rFonts w:cstheme="minorHAnsi"/>
           <w:shd w:val="clear" w:color="auto" w:fill="FFFFFF"/>
         </w:rPr>
-        <w:t xml:space="preserve"> (sezione CMake build)</w:t>
+        <w:t xml:space="preserve"> (sezione </w:t>
+      </w:r>
+      <w:proofErr w:type="spellStart"/>
+      <w:r>
+        <w:rPr>
+          <w:rFonts w:cstheme="minorHAnsi"/>
+          <w:shd w:val="clear" w:color="auto" w:fill="FFFFFF"/>
+        </w:rPr>
+        <w:t>CMake</w:t>
+      </w:r>
+      <w:proofErr w:type="spellEnd"/>
+      <w:r>
+        <w:rPr>
+          <w:rFonts w:cstheme="minorHAnsi"/>
+          <w:shd w:val="clear" w:color="auto" w:fill="FFFFFF"/>
+        </w:rPr>
+        <w:t xml:space="preserve"> build)</w:t>
       </w:r>
     </w:p>
     <w:p>
@@ -287,6 +404,7 @@
           <w14:ligatures w14:val="none"/>
         </w:rPr>
       </w:pPr>
+      <w:proofErr w:type="spellStart"/>
       <w:r>
         <w:rPr>
           <w:rFonts w:eastAsia="Times New Roman" w:cstheme="minorHAnsi"/>
@@ -294,7 +412,97 @@
           <w:lang w:eastAsia="it-IT"/>
           <w14:ligatures w14:val="none"/>
         </w:rPr>
-        <w:t>libbpf-bootstrap ha le sue dipendenze libbpf, bpftool configurate nel suo progetto come sottomodulo git.</w:t>
+        <w:t>libbpf</w:t>
+      </w:r>
+      <w:proofErr w:type="spellEnd"/>
+      <w:r>
+        <w:rPr>
+          <w:rFonts w:eastAsia="Times New Roman" w:cstheme="minorHAnsi"/>
+          <w:kern w:val="0"/>
+          <w:lang w:eastAsia="it-IT"/>
+          <w14:ligatures w14:val="none"/>
+        </w:rPr>
+        <w:t xml:space="preserve">-bootstrap ha le sue dipendenze </w:t>
+      </w:r>
+      <w:proofErr w:type="spellStart"/>
+      <w:r>
+        <w:rPr>
+          <w:rFonts w:eastAsia="Times New Roman" w:cstheme="minorHAnsi"/>
+          <w:kern w:val="0"/>
+          <w:lang w:eastAsia="it-IT"/>
+          <w14:ligatures w14:val="none"/>
+        </w:rPr>
+        <w:t>libbpf</w:t>
+      </w:r>
+      <w:proofErr w:type="spellEnd"/>
+      <w:r>
+        <w:rPr>
+          <w:rFonts w:eastAsia="Times New Roman" w:cstheme="minorHAnsi"/>
+          <w:kern w:val="0"/>
+          <w:lang w:eastAsia="it-IT"/>
+          <w14:ligatures w14:val="none"/>
+        </w:rPr>
+        <w:t xml:space="preserve">, </w:t>
+      </w:r>
+      <w:proofErr w:type="spellStart"/>
+      <w:r>
+        <w:rPr>
+          <w:rFonts w:eastAsia="Times New Roman" w:cstheme="minorHAnsi"/>
+          <w:kern w:val="0"/>
+          <w:lang w:eastAsia="it-IT"/>
+          <w14:ligatures w14:val="none"/>
+        </w:rPr>
+        <w:t>bpftool</w:t>
+      </w:r>
+      <w:proofErr w:type="spellEnd"/>
+      <w:r>
+        <w:rPr>
+          <w:rFonts w:eastAsia="Times New Roman" w:cstheme="minorHAnsi"/>
+          <w:kern w:val="0"/>
+          <w:lang w:eastAsia="it-IT"/>
+          <w14:ligatures w14:val="none"/>
+        </w:rPr>
+        <w:t xml:space="preserve"> configurate nel suo progetto come </w:t>
+      </w:r>
+      <w:proofErr w:type="spellStart"/>
+      <w:r>
+        <w:rPr>
+          <w:rFonts w:eastAsia="Times New Roman" w:cstheme="minorHAnsi"/>
+          <w:kern w:val="0"/>
+          <w:lang w:eastAsia="it-IT"/>
+          <w14:ligatures w14:val="none"/>
+        </w:rPr>
+        <w:t>sottomodulo</w:t>
+      </w:r>
+      <w:proofErr w:type="spellEnd"/>
+      <w:r>
+        <w:rPr>
+          <w:rFonts w:eastAsia="Times New Roman" w:cstheme="minorHAnsi"/>
+          <w:kern w:val="0"/>
+          <w:lang w:eastAsia="it-IT"/>
+          <w14:ligatures w14:val="none"/>
+        </w:rPr>
+        <w:t xml:space="preserve"> </w:t>
+      </w:r>
+      <w:proofErr w:type="spellStart"/>
+      <w:r>
+        <w:rPr>
+          <w:rFonts w:eastAsia="Times New Roman" w:cstheme="minorHAnsi"/>
+          <w:kern w:val="0"/>
+          <w:lang w:eastAsia="it-IT"/>
+          <w14:ligatures w14:val="none"/>
+        </w:rPr>
+        <w:t>git</w:t>
+      </w:r>
+      <w:proofErr w:type="spellEnd"/>
+      <w:r>
+        <w:rPr>
+          <w:rFonts w:eastAsia="Times New Roman" w:cstheme="minorHAnsi"/>
+          <w:kern w:val="0"/>
+          <w:lang w:eastAsia="it-IT"/>
+          <w14:ligatures w14:val="none"/>
+        </w:rPr>
+        <w:t>.</w:t>
       </w:r>
     </w:p>
     <w:p>
@@ -322,13 +530,77 @@
           <w:lang w:val="en-GB"/>
         </w:rPr>
       </w:pPr>
+      <w:proofErr w:type="spellStart"/>
       <w:r>
         <w:rPr>
           <w:rFonts w:cstheme="minorHAnsi"/>
           <w:shd w:val="clear" w:color="auto" w:fill="FFFFFF"/>
           <w:lang w:val="en-GB"/>
         </w:rPr>
-        <w:t>helloworld application basata sul framework libbpf-bootstrap</w:t>
+        <w:t>helloworld</w:t>
+      </w:r>
+      <w:proofErr w:type="spellEnd"/>
+      <w:r>
+        <w:rPr>
+          <w:rFonts w:cstheme="minorHAnsi"/>
+          <w:shd w:val="clear" w:color="auto" w:fill="FFFFFF"/>
+          <w:lang w:val="en-GB"/>
+        </w:rPr>
+        <w:t xml:space="preserve"> application </w:t>
+      </w:r>
+      <w:proofErr w:type="spellStart"/>
+      <w:r>
+        <w:rPr>
+          <w:rFonts w:cstheme="minorHAnsi"/>
+          <w:shd w:val="clear" w:color="auto" w:fill="FFFFFF"/>
+          <w:lang w:val="en-GB"/>
+        </w:rPr>
+        <w:t>basata</w:t>
+      </w:r>
+      <w:proofErr w:type="spellEnd"/>
+      <w:r>
+        <w:rPr>
+          <w:rFonts w:cstheme="minorHAnsi"/>
+          <w:shd w:val="clear" w:color="auto" w:fill="FFFFFF"/>
+          <w:lang w:val="en-GB"/>
+        </w:rPr>
+        <w:t xml:space="preserve"> </w:t>
+      </w:r>
+      <w:proofErr w:type="spellStart"/>
+      <w:r>
+        <w:rPr>
+          <w:rFonts w:cstheme="minorHAnsi"/>
+          <w:shd w:val="clear" w:color="auto" w:fill="FFFFFF"/>
+          <w:lang w:val="en-GB"/>
+        </w:rPr>
+        <w:t>sul</w:t>
+      </w:r>
+      <w:proofErr w:type="spellEnd"/>
+      <w:r>
+        <w:rPr>
+          <w:rFonts w:cstheme="minorHAnsi"/>
+          <w:shd w:val="clear" w:color="auto" w:fill="FFFFFF"/>
+          <w:lang w:val="en-GB"/>
+        </w:rPr>
+        <w:t xml:space="preserve"> framework </w:t>
+      </w:r>
+      <w:proofErr w:type="spellStart"/>
+      <w:r>
+        <w:rPr>
+          <w:rFonts w:cstheme="minorHAnsi"/>
+          <w:shd w:val="clear" w:color="auto" w:fill="FFFFFF"/>
+          <w:lang w:val="en-GB"/>
+        </w:rPr>
+        <w:t>libbpf</w:t>
+      </w:r>
+      <w:proofErr w:type="spellEnd"/>
+      <w:r>
+        <w:rPr>
+          <w:rFonts w:cstheme="minorHAnsi"/>
+          <w:shd w:val="clear" w:color="auto" w:fill="FFFFFF"/>
+          <w:lang w:val="en-GB"/>
+        </w:rPr>
+        <w:t>-bootstrap</w:t>
       </w:r>
     </w:p>
     <w:p>
@@ -344,7 +616,39 @@
           <w:rFonts w:cstheme="minorHAnsi"/>
           <w:shd w:val="clear" w:color="auto" w:fill="FFFFFF"/>
         </w:rPr>
-        <w:t xml:space="preserve">Nella directory “libbpf-bootstrap/examples/c”  si creano due file sorgente C </w:t>
+        <w:t>Nella directory “</w:t>
+      </w:r>
+      <w:proofErr w:type="spellStart"/>
+      <w:r>
+        <w:rPr>
+          <w:rFonts w:cstheme="minorHAnsi"/>
+          <w:shd w:val="clear" w:color="auto" w:fill="FFFFFF"/>
+        </w:rPr>
+        <w:t>libbpf</w:t>
+      </w:r>
+      <w:proofErr w:type="spellEnd"/>
+      <w:r>
+        <w:rPr>
+          <w:rFonts w:cstheme="minorHAnsi"/>
+          <w:shd w:val="clear" w:color="auto" w:fill="FFFFFF"/>
+        </w:rPr>
+        <w:t>-bootstrap/</w:t>
+      </w:r>
+      <w:proofErr w:type="spellStart"/>
+      <w:r>
+        <w:rPr>
+          <w:rFonts w:cstheme="minorHAnsi"/>
+          <w:shd w:val="clear" w:color="auto" w:fill="FFFFFF"/>
+        </w:rPr>
+        <w:t>examples</w:t>
+      </w:r>
+      <w:proofErr w:type="spellEnd"/>
+      <w:r>
+        <w:rPr>
+          <w:rFonts w:cstheme="minorHAnsi"/>
+          <w:shd w:val="clear" w:color="auto" w:fill="FFFFFF"/>
+        </w:rPr>
+        <w:t xml:space="preserve">/c”  si creano due file sorgente C </w:t>
       </w:r>
     </w:p>
     <w:p>
@@ -360,12 +664,21 @@
           <w:shd w:val="clear" w:color="auto" w:fill="FFFFFF"/>
         </w:rPr>
       </w:pPr>
-      <w:r>
-        <w:rPr>
-          <w:rFonts w:cstheme="minorHAnsi"/>
-          <w:shd w:val="clear" w:color="auto" w:fill="FFFFFF"/>
-        </w:rPr>
-        <w:t xml:space="preserve">helloworld.bpf.c, il sorgente codice per il programma BPF in esecuzione nello stato del kernel </w:t>
+      <w:proofErr w:type="spellStart"/>
+      <w:r>
+        <w:rPr>
+          <w:rFonts w:cstheme="minorHAnsi"/>
+          <w:shd w:val="clear" w:color="auto" w:fill="FFFFFF"/>
+        </w:rPr>
+        <w:t>helloworld.bpf.c</w:t>
+      </w:r>
+      <w:proofErr w:type="spellEnd"/>
+      <w:r>
+        <w:rPr>
+          <w:rFonts w:cstheme="minorHAnsi"/>
+          <w:shd w:val="clear" w:color="auto" w:fill="FFFFFF"/>
+        </w:rPr>
+        <w:t xml:space="preserve">, il sorgente codice per il programma BPF in esecuzione nello stato del kernel </w:t>
       </w:r>
     </w:p>
     <w:p>
@@ -381,12 +694,21 @@
           <w:shd w:val="clear" w:color="auto" w:fill="FFFFFF"/>
         </w:rPr>
       </w:pPr>
-      <w:r>
-        <w:rPr>
-          <w:rFonts w:cstheme="minorHAnsi"/>
-          <w:shd w:val="clear" w:color="auto" w:fill="FFFFFF"/>
-        </w:rPr>
-        <w:t xml:space="preserve">helloworld.c, un programma in stato utente utilizzato per caricare BPF nel kernel </w:t>
+      <w:proofErr w:type="spellStart"/>
+      <w:r>
+        <w:rPr>
+          <w:rFonts w:cstheme="minorHAnsi"/>
+          <w:shd w:val="clear" w:color="auto" w:fill="FFFFFF"/>
+        </w:rPr>
+        <w:t>helloworld.c</w:t>
+      </w:r>
+      <w:proofErr w:type="spellEnd"/>
+      <w:r>
+        <w:rPr>
+          <w:rFonts w:cstheme="minorHAnsi"/>
+          <w:shd w:val="clear" w:color="auto" w:fill="FFFFFF"/>
+        </w:rPr>
+        <w:t xml:space="preserve">, un programma in stato utente utilizzato per caricare BPF nel kernel </w:t>
       </w:r>
     </w:p>
     <w:p>
@@ -405,7 +727,115 @@
           <w:sz w:val="22"/>
           <w:szCs w:val="22"/>
         </w:rPr>
-        <w:t>La logica del programma bpf in helloworld.bpf.c è iniettare bpf_prog nel punto sepolto della chiamata execve (impostato dalla macro SEC), in modo che ogni volta che viene eseguita la chiamata execve, bpf_prog venga richiamato. </w:t>
+        <w:t xml:space="preserve">La logica del programma </w:t>
+      </w:r>
+      <w:proofErr w:type="spellStart"/>
+      <w:r>
+        <w:rPr>
+          <w:rFonts w:asciiTheme="minorHAnsi" w:hAnsiTheme="minorHAnsi" w:cstheme="minorHAnsi"/>
+          <w:sz w:val="22"/>
+          <w:szCs w:val="22"/>
+        </w:rPr>
+        <w:t>bpf</w:t>
+      </w:r>
+      <w:proofErr w:type="spellEnd"/>
+      <w:r>
+        <w:rPr>
+          <w:rFonts w:asciiTheme="minorHAnsi" w:hAnsiTheme="minorHAnsi" w:cstheme="minorHAnsi"/>
+          <w:sz w:val="22"/>
+          <w:szCs w:val="22"/>
+        </w:rPr>
+        <w:t xml:space="preserve"> in </w:t>
+      </w:r>
+      <w:proofErr w:type="spellStart"/>
+      <w:r>
+        <w:rPr>
+          <w:rFonts w:asciiTheme="minorHAnsi" w:hAnsiTheme="minorHAnsi" w:cstheme="minorHAnsi"/>
+          <w:sz w:val="22"/>
+          <w:szCs w:val="22"/>
+        </w:rPr>
+        <w:t>helloworld.bpf.c</w:t>
+      </w:r>
+      <w:proofErr w:type="spellEnd"/>
+      <w:r>
+        <w:rPr>
+          <w:rFonts w:asciiTheme="minorHAnsi" w:hAnsiTheme="minorHAnsi" w:cstheme="minorHAnsi"/>
+          <w:sz w:val="22"/>
+          <w:szCs w:val="22"/>
+        </w:rPr>
+        <w:t xml:space="preserve"> è iniettare </w:t>
+      </w:r>
+      <w:proofErr w:type="spellStart"/>
+      <w:r>
+        <w:rPr>
+          <w:rFonts w:asciiTheme="minorHAnsi" w:hAnsiTheme="minorHAnsi" w:cstheme="minorHAnsi"/>
+          <w:sz w:val="22"/>
+          <w:szCs w:val="22"/>
+        </w:rPr>
+        <w:t>bpf_prog</w:t>
+      </w:r>
+      <w:proofErr w:type="spellEnd"/>
+      <w:r>
+        <w:rPr>
+          <w:rFonts w:asciiTheme="minorHAnsi" w:hAnsiTheme="minorHAnsi" w:cstheme="minorHAnsi"/>
+          <w:sz w:val="22"/>
+          <w:szCs w:val="22"/>
+        </w:rPr>
+        <w:t xml:space="preserve"> nel punto sepolto della chiamata </w:t>
+      </w:r>
+      <w:proofErr w:type="spellStart"/>
+      <w:r>
+        <w:rPr>
+          <w:rFonts w:asciiTheme="minorHAnsi" w:hAnsiTheme="minorHAnsi" w:cstheme="minorHAnsi"/>
+          <w:sz w:val="22"/>
+          <w:szCs w:val="22"/>
+        </w:rPr>
+        <w:t>execve</w:t>
+      </w:r>
+      <w:proofErr w:type="spellEnd"/>
+      <w:r>
+        <w:rPr>
+          <w:rFonts w:asciiTheme="minorHAnsi" w:hAnsiTheme="minorHAnsi" w:cstheme="minorHAnsi"/>
+          <w:sz w:val="22"/>
+          <w:szCs w:val="22"/>
+        </w:rPr>
+        <w:t xml:space="preserve"> (impostato dalla macro SEC), in modo che ogni volta che viene eseguita la chiamata </w:t>
+      </w:r>
+      <w:proofErr w:type="spellStart"/>
+      <w:r>
+        <w:rPr>
+          <w:rFonts w:asciiTheme="minorHAnsi" w:hAnsiTheme="minorHAnsi" w:cstheme="minorHAnsi"/>
+          <w:sz w:val="22"/>
+          <w:szCs w:val="22"/>
+        </w:rPr>
+        <w:t>execve</w:t>
+      </w:r>
+      <w:proofErr w:type="spellEnd"/>
+      <w:r>
+        <w:rPr>
+          <w:rFonts w:asciiTheme="minorHAnsi" w:hAnsiTheme="minorHAnsi" w:cstheme="minorHAnsi"/>
+          <w:sz w:val="22"/>
+          <w:szCs w:val="22"/>
+        </w:rPr>
+        <w:t xml:space="preserve">, </w:t>
+      </w:r>
+      <w:proofErr w:type="spellStart"/>
+      <w:r>
+        <w:rPr>
+          <w:rFonts w:asciiTheme="minorHAnsi" w:hAnsiTheme="minorHAnsi" w:cstheme="minorHAnsi"/>
+          <w:sz w:val="22"/>
+          <w:szCs w:val="22"/>
+        </w:rPr>
+        <w:t>bpf_prog</w:t>
+      </w:r>
+      <w:proofErr w:type="spellEnd"/>
+      <w:r>
+        <w:rPr>
+          <w:rFonts w:asciiTheme="minorHAnsi" w:hAnsiTheme="minorHAnsi" w:cstheme="minorHAnsi"/>
+          <w:sz w:val="22"/>
+          <w:szCs w:val="22"/>
+        </w:rPr>
+        <w:t xml:space="preserve"> venga richiamato. </w:t>
       </w:r>
     </w:p>
     <w:p>
@@ -460,6 +890,7 @@
           <w:szCs w:val="22"/>
         </w:rPr>
       </w:pPr>
+      <w:proofErr w:type="spellStart"/>
       <w:r>
         <w:rPr>
           <w:rFonts w:asciiTheme="minorHAnsi" w:hAnsiTheme="minorHAnsi" w:cstheme="minorHAnsi"/>
@@ -469,7 +900,19 @@
           <w:sz w:val="22"/>
           <w:szCs w:val="22"/>
         </w:rPr>
-        <w:t>execve()</w:t>
+        <w:t>execve</w:t>
+      </w:r>
+      <w:proofErr w:type="spellEnd"/>
+      <w:r>
+        <w:rPr>
+          <w:rFonts w:asciiTheme="minorHAnsi" w:hAnsiTheme="minorHAnsi" w:cstheme="minorHAnsi"/>
+          <w:b/>
+          <w:bCs/>
+          <w:color w:val="202124"/>
+          <w:sz w:val="22"/>
+          <w:szCs w:val="22"/>
+        </w:rPr>
+        <w:t>()</w:t>
       </w:r>
       <w:r>
         <w:rPr>
@@ -515,7 +958,25 @@
           <w:sz w:val="22"/>
           <w:szCs w:val="22"/>
         </w:rPr>
-        <w:t xml:space="preserve">a logica di bpf_prog è </w:t>
+        <w:t xml:space="preserve">a logica di </w:t>
+      </w:r>
+      <w:proofErr w:type="spellStart"/>
+      <w:r>
+        <w:rPr>
+          <w:rFonts w:asciiTheme="minorHAnsi" w:hAnsiTheme="minorHAnsi" w:cstheme="minorHAnsi"/>
+          <w:sz w:val="22"/>
+          <w:szCs w:val="22"/>
+        </w:rPr>
+        <w:t>bpf_prog</w:t>
+      </w:r>
+      <w:proofErr w:type="spellEnd"/>
+      <w:r>
+        <w:rPr>
+          <w:rFonts w:asciiTheme="minorHAnsi" w:hAnsiTheme="minorHAnsi" w:cstheme="minorHAnsi"/>
+          <w:sz w:val="22"/>
+          <w:szCs w:val="22"/>
+        </w:rPr>
+        <w:t xml:space="preserve"> è </w:t>
       </w:r>
       <w:r>
         <w:rPr>
@@ -574,7 +1035,43 @@
           <w:sz w:val="22"/>
           <w:szCs w:val="22"/>
         </w:rPr>
-        <w:t>L'output del log si vede tramite “/sys/kernel/debug/tracing/trace_pipe”.</w:t>
+        <w:t>L'output del log si vede tramite “/</w:t>
+      </w:r>
+      <w:proofErr w:type="spellStart"/>
+      <w:r>
+        <w:rPr>
+          <w:rFonts w:asciiTheme="minorHAnsi" w:hAnsiTheme="minorHAnsi" w:cstheme="minorHAnsi"/>
+          <w:sz w:val="22"/>
+          <w:szCs w:val="22"/>
+        </w:rPr>
+        <w:t>sys</w:t>
+      </w:r>
+      <w:proofErr w:type="spellEnd"/>
+      <w:r>
+        <w:rPr>
+          <w:rFonts w:asciiTheme="minorHAnsi" w:hAnsiTheme="minorHAnsi" w:cstheme="minorHAnsi"/>
+          <w:sz w:val="22"/>
+          <w:szCs w:val="22"/>
+        </w:rPr>
+        <w:t>/kernel/debug/tracing/</w:t>
+      </w:r>
+      <w:proofErr w:type="spellStart"/>
+      <w:r>
+        <w:rPr>
+          <w:rFonts w:asciiTheme="minorHAnsi" w:hAnsiTheme="minorHAnsi" w:cstheme="minorHAnsi"/>
+          <w:sz w:val="22"/>
+          <w:szCs w:val="22"/>
+        </w:rPr>
+        <w:t>trace_pipe</w:t>
+      </w:r>
+      <w:proofErr w:type="spellEnd"/>
+      <w:r>
+        <w:rPr>
+          <w:rFonts w:asciiTheme="minorHAnsi" w:hAnsiTheme="minorHAnsi" w:cstheme="minorHAnsi"/>
+          <w:sz w:val="22"/>
+          <w:szCs w:val="22"/>
+        </w:rPr>
+        <w:t>”.</w:t>
       </w:r>
     </w:p>
     <w:p>
@@ -593,7 +1090,97 @@
           <w:sz w:val="22"/>
           <w:szCs w:val="22"/>
         </w:rPr>
-        <w:t>Poiché il bytecode bpf è incapsulato in helloworld.skel.h, helloworld.c, che include helloworld.skel.h, è scritto in una logica più lineare: apri -&gt; carica -&gt; attacca -&gt; distruggi.</w:t>
+        <w:t xml:space="preserve">Poiché il </w:t>
+      </w:r>
+      <w:proofErr w:type="spellStart"/>
+      <w:r>
+        <w:rPr>
+          <w:rFonts w:asciiTheme="minorHAnsi" w:hAnsiTheme="minorHAnsi" w:cstheme="minorHAnsi"/>
+          <w:sz w:val="22"/>
+          <w:szCs w:val="22"/>
+        </w:rPr>
+        <w:t>bytecode</w:t>
+      </w:r>
+      <w:proofErr w:type="spellEnd"/>
+      <w:r>
+        <w:rPr>
+          <w:rFonts w:asciiTheme="minorHAnsi" w:hAnsiTheme="minorHAnsi" w:cstheme="minorHAnsi"/>
+          <w:sz w:val="22"/>
+          <w:szCs w:val="22"/>
+        </w:rPr>
+        <w:t xml:space="preserve"> </w:t>
+      </w:r>
+      <w:proofErr w:type="spellStart"/>
+      <w:r>
+        <w:rPr>
+          <w:rFonts w:asciiTheme="minorHAnsi" w:hAnsiTheme="minorHAnsi" w:cstheme="minorHAnsi"/>
+          <w:sz w:val="22"/>
+          <w:szCs w:val="22"/>
+        </w:rPr>
+        <w:t>bpf</w:t>
+      </w:r>
+      <w:proofErr w:type="spellEnd"/>
+      <w:r>
+        <w:rPr>
+          <w:rFonts w:asciiTheme="minorHAnsi" w:hAnsiTheme="minorHAnsi" w:cstheme="minorHAnsi"/>
+          <w:sz w:val="22"/>
+          <w:szCs w:val="22"/>
+        </w:rPr>
+        <w:t xml:space="preserve"> è incapsulato in </w:t>
+      </w:r>
+      <w:proofErr w:type="spellStart"/>
+      <w:r>
+        <w:rPr>
+          <w:rFonts w:asciiTheme="minorHAnsi" w:hAnsiTheme="minorHAnsi" w:cstheme="minorHAnsi"/>
+          <w:sz w:val="22"/>
+          <w:szCs w:val="22"/>
+        </w:rPr>
+        <w:t>helloworld.skel.h</w:t>
+      </w:r>
+      <w:proofErr w:type="spellEnd"/>
+      <w:r>
+        <w:rPr>
+          <w:rFonts w:asciiTheme="minorHAnsi" w:hAnsiTheme="minorHAnsi" w:cstheme="minorHAnsi"/>
+          <w:sz w:val="22"/>
+          <w:szCs w:val="22"/>
+        </w:rPr>
+        <w:t xml:space="preserve">, </w:t>
+      </w:r>
+      <w:proofErr w:type="spellStart"/>
+      <w:r>
+        <w:rPr>
+          <w:rFonts w:asciiTheme="minorHAnsi" w:hAnsiTheme="minorHAnsi" w:cstheme="minorHAnsi"/>
+          <w:sz w:val="22"/>
+          <w:szCs w:val="22"/>
+        </w:rPr>
+        <w:t>helloworld.c</w:t>
+      </w:r>
+      <w:proofErr w:type="spellEnd"/>
+      <w:r>
+        <w:rPr>
+          <w:rFonts w:asciiTheme="minorHAnsi" w:hAnsiTheme="minorHAnsi" w:cstheme="minorHAnsi"/>
+          <w:sz w:val="22"/>
+          <w:szCs w:val="22"/>
+        </w:rPr>
+        <w:t xml:space="preserve">, che include </w:t>
+      </w:r>
+      <w:proofErr w:type="spellStart"/>
+      <w:r>
+        <w:rPr>
+          <w:rFonts w:asciiTheme="minorHAnsi" w:hAnsiTheme="minorHAnsi" w:cstheme="minorHAnsi"/>
+          <w:sz w:val="22"/>
+          <w:szCs w:val="22"/>
+        </w:rPr>
+        <w:t>helloworld.skel.h</w:t>
+      </w:r>
+      <w:proofErr w:type="spellEnd"/>
+      <w:r>
+        <w:rPr>
+          <w:rFonts w:asciiTheme="minorHAnsi" w:hAnsiTheme="minorHAnsi" w:cstheme="minorHAnsi"/>
+          <w:sz w:val="22"/>
+          <w:szCs w:val="22"/>
+        </w:rPr>
+        <w:t>, è scritto in una logica più lineare: apri -&gt; carica -&gt; attacca -&gt; distruggi.</w:t>
       </w:r>
     </w:p>
     <w:p>
@@ -612,7 +1199,25 @@
           <w:sz w:val="22"/>
           <w:szCs w:val="22"/>
         </w:rPr>
-        <w:t>Per compilare ed eseguire il programma helloworld bisogna</w:t>
+        <w:t xml:space="preserve">Per compilare ed eseguire il programma </w:t>
+      </w:r>
+      <w:proofErr w:type="spellStart"/>
+      <w:r>
+        <w:rPr>
+          <w:rFonts w:asciiTheme="minorHAnsi" w:hAnsiTheme="minorHAnsi" w:cstheme="minorHAnsi"/>
+          <w:sz w:val="22"/>
+          <w:szCs w:val="22"/>
+        </w:rPr>
+        <w:t>helloworld</w:t>
+      </w:r>
+      <w:proofErr w:type="spellEnd"/>
+      <w:r>
+        <w:rPr>
+          <w:rFonts w:asciiTheme="minorHAnsi" w:hAnsiTheme="minorHAnsi" w:cstheme="minorHAnsi"/>
+          <w:sz w:val="22"/>
+          <w:szCs w:val="22"/>
+        </w:rPr>
+        <w:t xml:space="preserve"> bisogna</w:t>
       </w:r>
       <w:r>
         <w:rPr>
@@ -645,24 +1250,118 @@
           <w:szCs w:val="22"/>
         </w:rPr>
         <w:lastRenderedPageBreak/>
-        <w:t>Modificare il Makefile in libbpf-bootstrap</w:t>
-      </w:r>
-      <w:r>
-        <w:rPr>
-          <w:rFonts w:asciiTheme="minorHAnsi" w:hAnsiTheme="minorHAnsi" w:cstheme="minorHAnsi"/>
-          <w:sz w:val="22"/>
-          <w:szCs w:val="22"/>
-        </w:rPr>
-        <w:t>/examples/c</w:t>
-      </w:r>
-      <w:r>
-        <w:rPr>
-          <w:rFonts w:asciiTheme="minorHAnsi" w:hAnsiTheme="minorHAnsi" w:cstheme="minorHAnsi"/>
-          <w:sz w:val="22"/>
-          <w:szCs w:val="22"/>
-          <w:shd w:val="clear" w:color="auto" w:fill="FFFFFF"/>
-        </w:rPr>
-        <w:t xml:space="preserve"> (voce helloworld dopo la variabile APP nel Makefile)</w:t>
+        <w:t xml:space="preserve">Modificare il </w:t>
+      </w:r>
+      <w:proofErr w:type="spellStart"/>
+      <w:r>
+        <w:rPr>
+          <w:rFonts w:asciiTheme="minorHAnsi" w:hAnsiTheme="minorHAnsi" w:cstheme="minorHAnsi"/>
+          <w:sz w:val="22"/>
+          <w:szCs w:val="22"/>
+        </w:rPr>
+        <w:t>Makefile</w:t>
+      </w:r>
+      <w:proofErr w:type="spellEnd"/>
+      <w:r>
+        <w:rPr>
+          <w:rFonts w:asciiTheme="minorHAnsi" w:hAnsiTheme="minorHAnsi" w:cstheme="minorHAnsi"/>
+          <w:sz w:val="22"/>
+          <w:szCs w:val="22"/>
+        </w:rPr>
+        <w:t xml:space="preserve"> in </w:t>
+      </w:r>
+      <w:proofErr w:type="spellStart"/>
+      <w:r>
+        <w:rPr>
+          <w:rFonts w:asciiTheme="minorHAnsi" w:hAnsiTheme="minorHAnsi" w:cstheme="minorHAnsi"/>
+          <w:sz w:val="22"/>
+          <w:szCs w:val="22"/>
+        </w:rPr>
+        <w:t>libbpf</w:t>
+      </w:r>
+      <w:proofErr w:type="spellEnd"/>
+      <w:r>
+        <w:rPr>
+          <w:rFonts w:asciiTheme="minorHAnsi" w:hAnsiTheme="minorHAnsi" w:cstheme="minorHAnsi"/>
+          <w:sz w:val="22"/>
+          <w:szCs w:val="22"/>
+        </w:rPr>
+        <w:t>-bootstrap</w:t>
+      </w:r>
+      <w:r>
+        <w:rPr>
+          <w:rFonts w:asciiTheme="minorHAnsi" w:hAnsiTheme="minorHAnsi" w:cstheme="minorHAnsi"/>
+          <w:sz w:val="22"/>
+          <w:szCs w:val="22"/>
+        </w:rPr>
+        <w:t>/</w:t>
+      </w:r>
+      <w:proofErr w:type="spellStart"/>
+      <w:r>
+        <w:rPr>
+          <w:rFonts w:asciiTheme="minorHAnsi" w:hAnsiTheme="minorHAnsi" w:cstheme="minorHAnsi"/>
+          <w:sz w:val="22"/>
+          <w:szCs w:val="22"/>
+        </w:rPr>
+        <w:t>examples</w:t>
+      </w:r>
+      <w:proofErr w:type="spellEnd"/>
+      <w:r>
+        <w:rPr>
+          <w:rFonts w:asciiTheme="minorHAnsi" w:hAnsiTheme="minorHAnsi" w:cstheme="minorHAnsi"/>
+          <w:sz w:val="22"/>
+          <w:szCs w:val="22"/>
+        </w:rPr>
+        <w:t>/c</w:t>
+      </w:r>
+      <w:r>
+        <w:rPr>
+          <w:rFonts w:asciiTheme="minorHAnsi" w:hAnsiTheme="minorHAnsi" w:cstheme="minorHAnsi"/>
+          <w:sz w:val="22"/>
+          <w:szCs w:val="22"/>
+          <w:shd w:val="clear" w:color="auto" w:fill="FFFFFF"/>
+        </w:rPr>
+        <w:t xml:space="preserve"> (voce </w:t>
+      </w:r>
+      <w:proofErr w:type="spellStart"/>
+      <w:r>
+        <w:rPr>
+          <w:rFonts w:asciiTheme="minorHAnsi" w:hAnsiTheme="minorHAnsi" w:cstheme="minorHAnsi"/>
+          <w:sz w:val="22"/>
+          <w:szCs w:val="22"/>
+          <w:shd w:val="clear" w:color="auto" w:fill="FFFFFF"/>
+        </w:rPr>
+        <w:t>helloworld</w:t>
+      </w:r>
+      <w:proofErr w:type="spellEnd"/>
+      <w:r>
+        <w:rPr>
+          <w:rFonts w:asciiTheme="minorHAnsi" w:hAnsiTheme="minorHAnsi" w:cstheme="minorHAnsi"/>
+          <w:sz w:val="22"/>
+          <w:szCs w:val="22"/>
+          <w:shd w:val="clear" w:color="auto" w:fill="FFFFFF"/>
+        </w:rPr>
+        <w:t xml:space="preserve"> dopo la variabile APP nel </w:t>
+      </w:r>
+      <w:proofErr w:type="spellStart"/>
+      <w:r>
+        <w:rPr>
+          <w:rFonts w:asciiTheme="minorHAnsi" w:hAnsiTheme="minorHAnsi" w:cstheme="minorHAnsi"/>
+          <w:sz w:val="22"/>
+          <w:szCs w:val="22"/>
+          <w:shd w:val="clear" w:color="auto" w:fill="FFFFFF"/>
+        </w:rPr>
+        <w:t>Makefile</w:t>
+      </w:r>
+      <w:proofErr w:type="spellEnd"/>
+      <w:r>
+        <w:rPr>
+          <w:rFonts w:asciiTheme="minorHAnsi" w:hAnsiTheme="minorHAnsi" w:cstheme="minorHAnsi"/>
+          <w:sz w:val="22"/>
+          <w:szCs w:val="22"/>
+          <w:shd w:val="clear" w:color="auto" w:fill="FFFFFF"/>
+        </w:rPr>
+        <w:t>)</w:t>
       </w:r>
     </w:p>
     <w:p>
@@ -696,7 +1395,27 @@
           <w:szCs w:val="22"/>
           <w:shd w:val="clear" w:color="auto" w:fill="FFFFFF"/>
         </w:rPr>
-        <w:t xml:space="preserve">all’interno della cartella libbpf-bootstrap/build </w:t>
+        <w:t xml:space="preserve">all’interno della cartella </w:t>
+      </w:r>
+      <w:proofErr w:type="spellStart"/>
+      <w:r>
+        <w:rPr>
+          <w:rFonts w:asciiTheme="minorHAnsi" w:hAnsiTheme="minorHAnsi" w:cstheme="minorHAnsi"/>
+          <w:sz w:val="22"/>
+          <w:szCs w:val="22"/>
+          <w:shd w:val="clear" w:color="auto" w:fill="FFFFFF"/>
+        </w:rPr>
+        <w:t>libbpf</w:t>
+      </w:r>
+      <w:proofErr w:type="spellEnd"/>
+      <w:r>
+        <w:rPr>
+          <w:rFonts w:asciiTheme="minorHAnsi" w:hAnsiTheme="minorHAnsi" w:cstheme="minorHAnsi"/>
+          <w:sz w:val="22"/>
+          <w:szCs w:val="22"/>
+          <w:shd w:val="clear" w:color="auto" w:fill="FFFFFF"/>
+        </w:rPr>
+        <w:t xml:space="preserve">-bootstrap/build </w:t>
       </w:r>
       <w:r>
         <w:rPr>
@@ -714,7 +1433,47 @@
           <w:szCs w:val="22"/>
           <w:shd w:val="clear" w:color="auto" w:fill="FFFFFF"/>
         </w:rPr>
-        <w:t xml:space="preserve"> comandi “cmake ../examples/c/” e </w:t>
+        <w:t xml:space="preserve"> comandi “</w:t>
+      </w:r>
+      <w:proofErr w:type="spellStart"/>
+      <w:r>
+        <w:rPr>
+          <w:rFonts w:asciiTheme="minorHAnsi" w:hAnsiTheme="minorHAnsi" w:cstheme="minorHAnsi"/>
+          <w:sz w:val="22"/>
+          <w:szCs w:val="22"/>
+          <w:shd w:val="clear" w:color="auto" w:fill="FFFFFF"/>
+        </w:rPr>
+        <w:t>cmake</w:t>
+      </w:r>
+      <w:proofErr w:type="spellEnd"/>
+      <w:r>
+        <w:rPr>
+          <w:rFonts w:asciiTheme="minorHAnsi" w:hAnsiTheme="minorHAnsi" w:cstheme="minorHAnsi"/>
+          <w:sz w:val="22"/>
+          <w:szCs w:val="22"/>
+          <w:shd w:val="clear" w:color="auto" w:fill="FFFFFF"/>
+        </w:rPr>
+        <w:t xml:space="preserve"> ../</w:t>
+      </w:r>
+      <w:proofErr w:type="spellStart"/>
+      <w:r>
+        <w:rPr>
+          <w:rFonts w:asciiTheme="minorHAnsi" w:hAnsiTheme="minorHAnsi" w:cstheme="minorHAnsi"/>
+          <w:sz w:val="22"/>
+          <w:szCs w:val="22"/>
+          <w:shd w:val="clear" w:color="auto" w:fill="FFFFFF"/>
+        </w:rPr>
+        <w:t>examples</w:t>
+      </w:r>
+      <w:proofErr w:type="spellEnd"/>
+      <w:r>
+        <w:rPr>
+          <w:rFonts w:asciiTheme="minorHAnsi" w:hAnsiTheme="minorHAnsi" w:cstheme="minorHAnsi"/>
+          <w:sz w:val="22"/>
+          <w:szCs w:val="22"/>
+          <w:shd w:val="clear" w:color="auto" w:fill="FFFFFF"/>
+        </w:rPr>
+        <w:t xml:space="preserve">/c/” e </w:t>
       </w:r>
       <w:r>
         <w:rPr>
@@ -732,8 +1491,19 @@
           <w:szCs w:val="22"/>
           <w:shd w:val="clear" w:color="auto" w:fill="FFFFFF"/>
         </w:rPr>
-        <w:t>le varie applicazioni tra cui helloworld</w:t>
-      </w:r>
+        <w:t xml:space="preserve">le varie applicazioni tra cui </w:t>
+      </w:r>
+      <w:proofErr w:type="spellStart"/>
+      <w:r>
+        <w:rPr>
+          <w:rFonts w:asciiTheme="minorHAnsi" w:hAnsiTheme="minorHAnsi" w:cstheme="minorHAnsi"/>
+          <w:sz w:val="22"/>
+          <w:szCs w:val="22"/>
+          <w:shd w:val="clear" w:color="auto" w:fill="FFFFFF"/>
+        </w:rPr>
+        <w:t>helloworld</w:t>
+      </w:r>
+      <w:proofErr w:type="spellEnd"/>
       <w:r>
         <w:rPr>
           <w:rFonts w:asciiTheme="minorHAnsi" w:hAnsiTheme="minorHAnsi" w:cstheme="minorHAnsi"/>
@@ -767,7 +1537,27 @@
           <w:szCs w:val="22"/>
           <w:shd w:val="clear" w:color="auto" w:fill="FFFFFF"/>
         </w:rPr>
-        <w:t xml:space="preserve">Eseguire helloworld con i </w:t>
+        <w:t xml:space="preserve">Eseguire </w:t>
+      </w:r>
+      <w:proofErr w:type="spellStart"/>
+      <w:r>
+        <w:rPr>
+          <w:rFonts w:asciiTheme="minorHAnsi" w:hAnsiTheme="minorHAnsi" w:cstheme="minorHAnsi"/>
+          <w:sz w:val="22"/>
+          <w:szCs w:val="22"/>
+          <w:shd w:val="clear" w:color="auto" w:fill="FFFFFF"/>
+        </w:rPr>
+        <w:t>helloworld</w:t>
+      </w:r>
+      <w:proofErr w:type="spellEnd"/>
+      <w:r>
+        <w:rPr>
+          <w:rFonts w:asciiTheme="minorHAnsi" w:hAnsiTheme="minorHAnsi" w:cstheme="minorHAnsi"/>
+          <w:sz w:val="22"/>
+          <w:szCs w:val="22"/>
+          <w:shd w:val="clear" w:color="auto" w:fill="FFFFFF"/>
+        </w:rPr>
+        <w:t xml:space="preserve"> con i </w:t>
       </w:r>
       <w:r>
         <w:rPr>
@@ -797,8 +1587,20 @@
           <w:szCs w:val="22"/>
           <w:shd w:val="clear" w:color="auto" w:fill="FFFFFF"/>
         </w:rPr>
-        <w:t>./helloworld</w:t>
-      </w:r>
+        <w:t>./</w:t>
+      </w:r>
+      <w:proofErr w:type="spellStart"/>
+      <w:r>
+        <w:rPr>
+          <w:rFonts w:asciiTheme="minorHAnsi" w:hAnsiTheme="minorHAnsi" w:cstheme="minorHAnsi"/>
+          <w:color w:val="000000" w:themeColor="text1"/>
+          <w:sz w:val="22"/>
+          <w:szCs w:val="22"/>
+          <w:shd w:val="clear" w:color="auto" w:fill="FFFFFF"/>
+        </w:rPr>
+        <w:t>helloworld</w:t>
+      </w:r>
+      <w:proofErr w:type="spellEnd"/>
       <w:r>
         <w:rPr>
           <w:rFonts w:asciiTheme="minorHAnsi" w:hAnsiTheme="minorHAnsi" w:cstheme="minorHAnsi"/>
@@ -854,7 +1656,73 @@
           <w:szCs w:val="22"/>
           <w:shd w:val="clear" w:color="auto" w:fill="FFFFFF"/>
         </w:rPr>
-        <w:t>“cat /sys/kernel/debug/tracing/trace_pipe”</w:t>
+        <w:t>“</w:t>
+      </w:r>
+      <w:proofErr w:type="spellStart"/>
+      <w:r>
+        <w:rPr>
+          <w:rFonts w:asciiTheme="minorHAnsi" w:hAnsiTheme="minorHAnsi" w:cstheme="minorHAnsi"/>
+          <w:color w:val="000000" w:themeColor="text1"/>
+          <w:sz w:val="22"/>
+          <w:szCs w:val="22"/>
+          <w:shd w:val="clear" w:color="auto" w:fill="FFFFFF"/>
+        </w:rPr>
+        <w:t>cat</w:t>
+      </w:r>
+      <w:proofErr w:type="spellEnd"/>
+      <w:r>
+        <w:rPr>
+          <w:rFonts w:asciiTheme="minorHAnsi" w:hAnsiTheme="minorHAnsi" w:cstheme="minorHAnsi"/>
+          <w:color w:val="000000" w:themeColor="text1"/>
+          <w:sz w:val="22"/>
+          <w:szCs w:val="22"/>
+          <w:shd w:val="clear" w:color="auto" w:fill="FFFFFF"/>
+        </w:rPr>
+        <w:t xml:space="preserve"> /</w:t>
+      </w:r>
+      <w:proofErr w:type="spellStart"/>
+      <w:r>
+        <w:rPr>
+          <w:rFonts w:asciiTheme="minorHAnsi" w:hAnsiTheme="minorHAnsi" w:cstheme="minorHAnsi"/>
+          <w:color w:val="000000" w:themeColor="text1"/>
+          <w:sz w:val="22"/>
+          <w:szCs w:val="22"/>
+          <w:shd w:val="clear" w:color="auto" w:fill="FFFFFF"/>
+        </w:rPr>
+        <w:t>sys</w:t>
+      </w:r>
+      <w:proofErr w:type="spellEnd"/>
+      <w:r>
+        <w:rPr>
+          <w:rFonts w:asciiTheme="minorHAnsi" w:hAnsiTheme="minorHAnsi" w:cstheme="minorHAnsi"/>
+          <w:color w:val="000000" w:themeColor="text1"/>
+          <w:sz w:val="22"/>
+          <w:szCs w:val="22"/>
+          <w:shd w:val="clear" w:color="auto" w:fill="FFFFFF"/>
+        </w:rPr>
+        <w:t>/kernel/debug/tracing/</w:t>
+      </w:r>
+      <w:proofErr w:type="spellStart"/>
+      <w:r>
+        <w:rPr>
+          <w:rFonts w:asciiTheme="minorHAnsi" w:hAnsiTheme="minorHAnsi" w:cstheme="minorHAnsi"/>
+          <w:color w:val="000000" w:themeColor="text1"/>
+          <w:sz w:val="22"/>
+          <w:szCs w:val="22"/>
+          <w:shd w:val="clear" w:color="auto" w:fill="FFFFFF"/>
+        </w:rPr>
+        <w:t>trace_pipe</w:t>
+      </w:r>
+      <w:proofErr w:type="spellEnd"/>
+      <w:r>
+        <w:rPr>
+          <w:rFonts w:asciiTheme="minorHAnsi" w:hAnsiTheme="minorHAnsi" w:cstheme="minorHAnsi"/>
+          <w:color w:val="000000" w:themeColor="text1"/>
+          <w:sz w:val="22"/>
+          <w:szCs w:val="22"/>
+          <w:shd w:val="clear" w:color="auto" w:fill="FFFFFF"/>
+        </w:rPr>
+        <w:t>”</w:t>
       </w:r>
       <w:r>
         <w:rPr>
@@ -874,7 +1742,51 @@
           <w:szCs w:val="22"/>
           <w:shd w:val="clear" w:color="auto" w:fill="FFFFFF"/>
         </w:rPr>
-        <w:t>visualizzare l'output del programma bpf (quando si verifica una chiamata di sistema execve).</w:t>
+        <w:t xml:space="preserve">visualizzare l'output del programma </w:t>
+      </w:r>
+      <w:proofErr w:type="spellStart"/>
+      <w:r>
+        <w:rPr>
+          <w:rFonts w:asciiTheme="minorHAnsi" w:hAnsiTheme="minorHAnsi" w:cstheme="minorHAnsi"/>
+          <w:color w:val="000000" w:themeColor="text1"/>
+          <w:sz w:val="22"/>
+          <w:szCs w:val="22"/>
+          <w:shd w:val="clear" w:color="auto" w:fill="FFFFFF"/>
+        </w:rPr>
+        <w:t>bpf</w:t>
+      </w:r>
+      <w:proofErr w:type="spellEnd"/>
+      <w:r>
+        <w:rPr>
+          <w:rFonts w:asciiTheme="minorHAnsi" w:hAnsiTheme="minorHAnsi" w:cstheme="minorHAnsi"/>
+          <w:color w:val="000000" w:themeColor="text1"/>
+          <w:sz w:val="22"/>
+          <w:szCs w:val="22"/>
+          <w:shd w:val="clear" w:color="auto" w:fill="FFFFFF"/>
+        </w:rPr>
+        <w:t xml:space="preserve"> (quando si verifica una chiamata di sistema </w:t>
+      </w:r>
+      <w:proofErr w:type="spellStart"/>
+      <w:r>
+        <w:rPr>
+          <w:rFonts w:asciiTheme="minorHAnsi" w:hAnsiTheme="minorHAnsi" w:cstheme="minorHAnsi"/>
+          <w:color w:val="000000" w:themeColor="text1"/>
+          <w:sz w:val="22"/>
+          <w:szCs w:val="22"/>
+          <w:shd w:val="clear" w:color="auto" w:fill="FFFFFF"/>
+        </w:rPr>
+        <w:t>execve</w:t>
+      </w:r>
+      <w:proofErr w:type="spellEnd"/>
+      <w:r>
+        <w:rPr>
+          <w:rFonts w:asciiTheme="minorHAnsi" w:hAnsiTheme="minorHAnsi" w:cstheme="minorHAnsi"/>
+          <w:color w:val="000000" w:themeColor="text1"/>
+          <w:sz w:val="22"/>
+          <w:szCs w:val="22"/>
+          <w:shd w:val="clear" w:color="auto" w:fill="FFFFFF"/>
+        </w:rPr>
+        <w:t>).</w:t>
       </w:r>
     </w:p>
     <w:p>
@@ -897,7 +1809,51 @@
           <w:shd w:val="clear" w:color="auto" w:fill="FFFFFF"/>
           <w:lang w:val="en-GB"/>
         </w:rPr>
-        <w:t>Il Makefile in libbpf-bootstrap</w:t>
+        <w:t xml:space="preserve">Il </w:t>
+      </w:r>
+      <w:proofErr w:type="spellStart"/>
+      <w:r>
+        <w:rPr>
+          <w:rFonts w:asciiTheme="minorHAnsi" w:hAnsiTheme="minorHAnsi" w:cstheme="minorHAnsi"/>
+          <w:sz w:val="22"/>
+          <w:szCs w:val="22"/>
+          <w:shd w:val="clear" w:color="auto" w:fill="FFFFFF"/>
+          <w:lang w:val="en-GB"/>
+        </w:rPr>
+        <w:t>Makefile</w:t>
+      </w:r>
+      <w:proofErr w:type="spellEnd"/>
+      <w:r>
+        <w:rPr>
+          <w:rFonts w:asciiTheme="minorHAnsi" w:hAnsiTheme="minorHAnsi" w:cstheme="minorHAnsi"/>
+          <w:sz w:val="22"/>
+          <w:szCs w:val="22"/>
+          <w:shd w:val="clear" w:color="auto" w:fill="FFFFFF"/>
+          <w:lang w:val="en-GB"/>
+        </w:rPr>
+        <w:t xml:space="preserve"> in </w:t>
+      </w:r>
+      <w:proofErr w:type="spellStart"/>
+      <w:r>
+        <w:rPr>
+          <w:rFonts w:asciiTheme="minorHAnsi" w:hAnsiTheme="minorHAnsi" w:cstheme="minorHAnsi"/>
+          <w:sz w:val="22"/>
+          <w:szCs w:val="22"/>
+          <w:shd w:val="clear" w:color="auto" w:fill="FFFFFF"/>
+          <w:lang w:val="en-GB"/>
+        </w:rPr>
+        <w:t>libbpf</w:t>
+      </w:r>
+      <w:proofErr w:type="spellEnd"/>
+      <w:r>
+        <w:rPr>
+          <w:rFonts w:asciiTheme="minorHAnsi" w:hAnsiTheme="minorHAnsi" w:cstheme="minorHAnsi"/>
+          <w:sz w:val="22"/>
+          <w:szCs w:val="22"/>
+          <w:shd w:val="clear" w:color="auto" w:fill="FFFFFF"/>
+          <w:lang w:val="en-GB"/>
+        </w:rPr>
+        <w:t>-bootstrap</w:t>
       </w:r>
       <w:r>
         <w:rPr>
@@ -943,8 +1899,39 @@
           <w:szCs w:val="22"/>
           <w:shd w:val="clear" w:color="auto" w:fill="FFFFFF"/>
         </w:rPr>
-        <w:t>Compila il bytecode bpf</w:t>
-      </w:r>
+        <w:t xml:space="preserve">Compila il </w:t>
+      </w:r>
+      <w:proofErr w:type="spellStart"/>
+      <w:r>
+        <w:rPr>
+          <w:rFonts w:asciiTheme="minorHAnsi" w:hAnsiTheme="minorHAnsi" w:cstheme="minorHAnsi"/>
+          <w:sz w:val="22"/>
+          <w:szCs w:val="22"/>
+          <w:shd w:val="clear" w:color="auto" w:fill="FFFFFF"/>
+        </w:rPr>
+        <w:t>bytecode</w:t>
+      </w:r>
+      <w:proofErr w:type="spellEnd"/>
+      <w:r>
+        <w:rPr>
+          <w:rFonts w:asciiTheme="minorHAnsi" w:hAnsiTheme="minorHAnsi" w:cstheme="minorHAnsi"/>
+          <w:sz w:val="22"/>
+          <w:szCs w:val="22"/>
+          <w:shd w:val="clear" w:color="auto" w:fill="FFFFFF"/>
+        </w:rPr>
+        <w:t xml:space="preserve"> </w:t>
+      </w:r>
+      <w:proofErr w:type="spellStart"/>
+      <w:r>
+        <w:rPr>
+          <w:rFonts w:asciiTheme="minorHAnsi" w:hAnsiTheme="minorHAnsi" w:cstheme="minorHAnsi"/>
+          <w:sz w:val="22"/>
+          <w:szCs w:val="22"/>
+          <w:shd w:val="clear" w:color="auto" w:fill="FFFFFF"/>
+        </w:rPr>
+        <w:t>bpf</w:t>
+      </w:r>
+      <w:proofErr w:type="spellEnd"/>
     </w:p>
     <w:p>
       <w:pPr>
@@ -969,8 +1956,19 @@
           <w:szCs w:val="22"/>
           <w:shd w:val="clear" w:color="auto" w:fill="FFFFFF"/>
         </w:rPr>
-        <w:t>Poi lo genera in helloworld.skel.h</w:t>
-      </w:r>
+        <w:t xml:space="preserve">Poi lo genera in </w:t>
+      </w:r>
+      <w:proofErr w:type="spellStart"/>
+      <w:r>
+        <w:rPr>
+          <w:rFonts w:asciiTheme="minorHAnsi" w:hAnsiTheme="minorHAnsi" w:cstheme="minorHAnsi"/>
+          <w:sz w:val="22"/>
+          <w:szCs w:val="22"/>
+          <w:shd w:val="clear" w:color="auto" w:fill="FFFFFF"/>
+        </w:rPr>
+        <w:t>helloworld.skel.h</w:t>
+      </w:r>
+      <w:proofErr w:type="spellEnd"/>
     </w:p>
     <w:p>
       <w:pPr>
@@ -1013,8 +2011,39 @@
           <w:szCs w:val="22"/>
           <w:shd w:val="clear" w:color="auto" w:fill="FFFFFF"/>
         </w:rPr>
-        <w:t>il programma helloworld che dipende da helloworld.skel.h</w:t>
-      </w:r>
+        <w:t xml:space="preserve">il programma </w:t>
+      </w:r>
+      <w:proofErr w:type="spellStart"/>
+      <w:r>
+        <w:rPr>
+          <w:rFonts w:asciiTheme="minorHAnsi" w:hAnsiTheme="minorHAnsi" w:cstheme="minorHAnsi"/>
+          <w:sz w:val="22"/>
+          <w:szCs w:val="22"/>
+          <w:shd w:val="clear" w:color="auto" w:fill="FFFFFF"/>
+        </w:rPr>
+        <w:t>helloworld</w:t>
+      </w:r>
+      <w:proofErr w:type="spellEnd"/>
+      <w:r>
+        <w:rPr>
+          <w:rFonts w:asciiTheme="minorHAnsi" w:hAnsiTheme="minorHAnsi" w:cstheme="minorHAnsi"/>
+          <w:sz w:val="22"/>
+          <w:szCs w:val="22"/>
+          <w:shd w:val="clear" w:color="auto" w:fill="FFFFFF"/>
+        </w:rPr>
+        <w:t xml:space="preserve"> che dipende da </w:t>
+      </w:r>
+      <w:proofErr w:type="spellStart"/>
+      <w:r>
+        <w:rPr>
+          <w:rFonts w:asciiTheme="minorHAnsi" w:hAnsiTheme="minorHAnsi" w:cstheme="minorHAnsi"/>
+          <w:sz w:val="22"/>
+          <w:szCs w:val="22"/>
+          <w:shd w:val="clear" w:color="auto" w:fill="FFFFFF"/>
+        </w:rPr>
+        <w:t>helloworld.skel.h</w:t>
+      </w:r>
+      <w:proofErr w:type="spellEnd"/>
     </w:p>
     <w:p>
       <w:pPr>
@@ -1046,7 +2075,27 @@
           <w:szCs w:val="22"/>
           <w:shd w:val="clear" w:color="auto" w:fill="FFFFFF"/>
         </w:rPr>
-        <w:t>Eseguendo l’applicazione helloworld:</w:t>
+        <w:t xml:space="preserve">Eseguendo l’applicazione </w:t>
+      </w:r>
+      <w:proofErr w:type="spellStart"/>
+      <w:r>
+        <w:rPr>
+          <w:rFonts w:asciiTheme="minorHAnsi" w:hAnsiTheme="minorHAnsi" w:cstheme="minorHAnsi"/>
+          <w:sz w:val="22"/>
+          <w:szCs w:val="22"/>
+          <w:shd w:val="clear" w:color="auto" w:fill="FFFFFF"/>
+        </w:rPr>
+        <w:t>helloworld</w:t>
+      </w:r>
+      <w:proofErr w:type="spellEnd"/>
+      <w:r>
+        <w:rPr>
+          <w:rFonts w:asciiTheme="minorHAnsi" w:hAnsiTheme="minorHAnsi" w:cstheme="minorHAnsi"/>
+          <w:sz w:val="22"/>
+          <w:szCs w:val="22"/>
+          <w:shd w:val="clear" w:color="auto" w:fill="FFFFFF"/>
+        </w:rPr>
+        <w:t>:</w:t>
       </w:r>
     </w:p>
     <w:p>
@@ -1064,6 +2113,7 @@
       <w:r>
         <w:rPr>
           <w:rFonts w:asciiTheme="minorHAnsi" w:hAnsiTheme="minorHAnsi" w:cstheme="minorHAnsi"/>
+          <w:noProof/>
           <w:color w:val="000000" w:themeColor="text1"/>
           <w:sz w:val="22"/>
           <w:szCs w:val="22"/>
@@ -1139,7 +2189,29 @@
           <w:szCs w:val="22"/>
           <w:shd w:val="clear" w:color="auto" w:fill="FFFFFF"/>
         </w:rPr>
-        <w:t>Controllando l’output in un’altra finestra dopo aver aperto alcune applicazioni (comando execve):</w:t>
+        <w:t xml:space="preserve">Controllando l’output in un’altra finestra dopo aver aperto alcune applicazioni (comando </w:t>
+      </w:r>
+      <w:proofErr w:type="spellStart"/>
+      <w:r>
+        <w:rPr>
+          <w:rFonts w:asciiTheme="minorHAnsi" w:hAnsiTheme="minorHAnsi" w:cstheme="minorHAnsi"/>
+          <w:color w:val="000000" w:themeColor="text1"/>
+          <w:sz w:val="22"/>
+          <w:szCs w:val="22"/>
+          <w:shd w:val="clear" w:color="auto" w:fill="FFFFFF"/>
+        </w:rPr>
+        <w:t>execve</w:t>
+      </w:r>
+      <w:proofErr w:type="spellEnd"/>
+      <w:r>
+        <w:rPr>
+          <w:rFonts w:asciiTheme="minorHAnsi" w:hAnsiTheme="minorHAnsi" w:cstheme="minorHAnsi"/>
+          <w:color w:val="000000" w:themeColor="text1"/>
+          <w:sz w:val="22"/>
+          <w:szCs w:val="22"/>
+          <w:shd w:val="clear" w:color="auto" w:fill="FFFFFF"/>
+        </w:rPr>
+        <w:t>):</w:t>
       </w:r>
     </w:p>
     <w:p>
@@ -1195,8 +2267,21 @@
           <w:shd w:val="clear" w:color="auto" w:fill="FFFFFF"/>
           <w:lang w:val="en-GB"/>
         </w:rPr>
-        <w:t>firefox-00000, xdg-mime-00000, xdg-settings-00000 per firefox</w:t>
-      </w:r>
+        <w:t xml:space="preserve">firefox-00000, xdg-mime-00000, xdg-settings-00000 per </w:t>
+      </w:r>
+      <w:proofErr w:type="spellStart"/>
+      <w:r>
+        <w:rPr>
+          <w:rFonts w:asciiTheme="minorHAnsi" w:hAnsiTheme="minorHAnsi" w:cstheme="minorHAnsi"/>
+          <w:color w:val="000000" w:themeColor="text1"/>
+          <w:sz w:val="22"/>
+          <w:szCs w:val="22"/>
+          <w:shd w:val="clear" w:color="auto" w:fill="FFFFFF"/>
+          <w:lang w:val="en-GB"/>
+        </w:rPr>
+        <w:t>firefox</w:t>
+      </w:r>
+      <w:proofErr w:type="spellEnd"/>
     </w:p>
     <w:p>
       <w:pPr>
@@ -1305,6 +2390,7 @@
       <w:r>
         <w:rPr>
           <w:rFonts w:asciiTheme="minorHAnsi" w:hAnsiTheme="minorHAnsi" w:cstheme="minorHAnsi"/>
+          <w:noProof/>
           <w:color w:val="000000" w:themeColor="text1"/>
           <w:sz w:val="22"/>
           <w:szCs w:val="22"/>
@@ -1353,35 +2439,23 @@
         <w:shd w:val="clear" w:color="auto" w:fill="FFFFFF"/>
         <w:rPr>
           <w:rFonts w:asciiTheme="minorHAnsi" w:hAnsiTheme="minorHAnsi" w:cstheme="minorHAnsi"/>
-          <w:sz w:val="22"/>
-          <w:szCs w:val="22"/>
-          <w:shd w:val="clear" w:color="auto" w:fill="FFFFFF"/>
-        </w:rPr>
-      </w:pPr>
-      <w:r>
-        <w:rPr>
-          <w:rFonts w:asciiTheme="minorHAnsi" w:hAnsiTheme="minorHAnsi" w:cstheme="minorHAnsi"/>
-          <w:sz w:val="22"/>
-          <w:szCs w:val="22"/>
-          <w:shd w:val="clear" w:color="auto" w:fill="FFFFFF"/>
-        </w:rPr>
-        <w:br w:type="page"/>
-      </w:r>
-    </w:p>
-    <w:p>
-      <w:pPr>
-        <w:spacing w:line="240" w:lineRule="auto"/>
-        <w:rPr>
-          <w:rFonts w:cstheme="minorHAnsi"/>
-          <w:shd w:val="clear" w:color="auto" w:fill="FFFFFF"/>
-        </w:rPr>
-      </w:pPr>
-    </w:p>
-    <w:p>
-      <w:pPr>
-        <w:spacing w:line="240" w:lineRule="auto"/>
-        <w:rPr>
-          <w:rFonts w:cstheme="minorHAnsi"/>
+          <w:color w:val="000000" w:themeColor="text1"/>
+          <w:sz w:val="22"/>
+          <w:szCs w:val="22"/>
+          <w:shd w:val="clear" w:color="auto" w:fill="FFFFFF"/>
+        </w:rPr>
+      </w:pPr>
+    </w:p>
+    <w:p>
+      <w:pPr>
+        <w:pStyle w:val="NormaleWeb"/>
+        <w:shd w:val="clear" w:color="auto" w:fill="FFFFFF"/>
+        <w:rPr>
+          <w:rFonts w:asciiTheme="minorHAnsi" w:hAnsiTheme="minorHAnsi" w:cstheme="minorHAnsi"/>
+          <w:color w:val="000000" w:themeColor="text1"/>
+          <w:sz w:val="22"/>
+          <w:szCs w:val="22"/>
+          <w:shd w:val="clear" w:color="auto" w:fill="FFFFFF"/>
         </w:rPr>
       </w:pPr>
     </w:p>
@@ -1396,7 +2470,7 @@
 </file>
 
 <file path=word/numbering.xml><?xml version="1.0" encoding="utf-8"?>
-<w:numbering xmlns:wpc="http://schemas.microsoft.com/office/word/2010/wordprocessingCanvas" xmlns:cx="http://schemas.microsoft.com/office/drawing/2014/chartex" xmlns:cx1="http://schemas.microsoft.com/office/drawing/2015/9/8/chartex" xmlns:cx2="http://schemas.microsoft.com/office/drawing/2015/10/21/chartex" xmlns:cx3="http://schemas.microsoft.com/office/drawing/2016/5/9/chartex" xmlns:cx4="http://schemas.microsoft.com/office/drawing/2016/5/10/chartex" xmlns:cx5="http://schemas.microsoft.com/office/drawing/2016/5/11/chartex" xmlns:cx6="http://schemas.microsoft.com/office/drawing/2016/5/12/chartex" xmlns:cx7="http://schemas.microsoft.com/office/drawing/2016/5/13/chartex" xmlns:cx8="http://schemas.microsoft.com/office/drawing/2016/5/14/chartex" xmlns:mc="http://schemas.openxmlformats.org/markup-compatibility/2006" xmlns:aink="http://schemas.microsoft.com/office/drawing/2016/ink" xmlns:am3d="http://schemas.microsoft.com/office/drawing/2017/model3d" xmlns:o="urn:schemas-microsoft-com:office:office" xmlns:oel="http://schemas.microsoft.com/office/2019/extlst" xmlns:r="http://schemas.openxmlformats.org/officeDocument/2006/relationships" xmlns:m="http://schemas.openxmlformats.org/officeDocument/2006/math" xmlns:v="urn:schemas-microsoft-com:vml" xmlns:wp14="http://schemas.microsoft.com/office/word/2010/wordprocessingDrawing" xmlns:wp="http://schemas.openxmlformats.org/drawingml/2006/wordprocessingDrawing" xmlns:w10="urn:schemas-microsoft-com:office:word" xmlns:w="http://schemas.openxmlformats.org/wordprocessingml/2006/main" xmlns:w14="http://schemas.microsoft.com/office/word/2010/wordml" xmlns:w15="http://schemas.microsoft.com/office/word/2012/wordml" xmlns:w16cex="http://schemas.microsoft.com/office/word/2018/wordml/cex" xmlns:w16cid="http://schemas.microsoft.com/office/word/2016/wordml/cid" xmlns:w16="http://schemas.microsoft.com/office/word/2018/wordml" xmlns:w16sdtdh="http://schemas.microsoft.com/office/word/2020/wordml/sdtdatahash" xmlns:w16se="http://schemas.microsoft.com/office/word/2015/wordml/symex" xmlns:wpg="http://schemas.microsoft.com/office/word/2010/wordprocessingGroup" xmlns:wpi="http://schemas.microsoft.com/office/word/2010/wordprocessingInk" xmlns:wne="http://schemas.microsoft.com/office/word/2006/wordml" xmlns:wps="http://schemas.microsoft.com/office/word/2010/wordprocessingShape" mc:Ignorable="w14 w15 w16se w16cid w16 w16cex w16sdtdh wp14">
+<w:numbering xmlns:wpc="http://schemas.microsoft.com/office/word/2010/wordprocessingCanvas" xmlns:cx="http://schemas.microsoft.com/office/drawing/2014/chartex" xmlns:cx1="http://schemas.microsoft.com/office/drawing/2015/9/8/chartex" xmlns:cx2="http://schemas.microsoft.com/office/drawing/2015/10/21/chartex" xmlns:cx3="http://schemas.microsoft.com/office/drawing/2016/5/9/chartex" xmlns:cx4="http://schemas.microsoft.com/office/drawing/2016/5/10/chartex" xmlns:cx5="http://schemas.microsoft.com/office/drawing/2016/5/11/chartex" xmlns:cx6="http://schemas.microsoft.com/office/drawing/2016/5/12/chartex" xmlns:cx7="http://schemas.microsoft.com/office/drawing/2016/5/13/chartex" xmlns:cx8="http://schemas.microsoft.com/office/drawing/2016/5/14/chartex" xmlns:mc="http://schemas.openxmlformats.org/markup-compatibility/2006" xmlns:aink="http://schemas.microsoft.com/office/drawing/2016/ink" xmlns:am3d="http://schemas.microsoft.com/office/drawing/2017/model3d" xmlns:o="urn:schemas-microsoft-com:office:office" xmlns:oel="http://schemas.microsoft.com/office/2019/extlst" xmlns:r="http://schemas.openxmlformats.org/officeDocument/2006/relationships" xmlns:m="http://schemas.openxmlformats.org/officeDocument/2006/math" xmlns:v="urn:schemas-microsoft-com:vml" xmlns:wp14="http://schemas.microsoft.com/office/word/2010/wordprocessingDrawing" xmlns:wp="http://schemas.openxmlformats.org/drawingml/2006/wordprocessingDrawing" xmlns:w10="urn:schemas-microsoft-com:office:word" xmlns:w="http://schemas.openxmlformats.org/wordprocessingml/2006/main" xmlns:w14="http://schemas.microsoft.com/office/word/2010/wordml" xmlns:w15="http://schemas.microsoft.com/office/word/2012/wordml" xmlns:w16cex="http://schemas.microsoft.com/office/word/2018/wordml/cex" xmlns:w16cid="http://schemas.microsoft.com/office/word/2016/wordml/cid" xmlns:w16="http://schemas.microsoft.com/office/word/2018/wordml" xmlns:w16du="http://schemas.microsoft.com/office/word/2023/wordml/word16du" xmlns:w16sdtdh="http://schemas.microsoft.com/office/word/2020/wordml/sdtdatahash" xmlns:w16se="http://schemas.microsoft.com/office/word/2015/wordml/symex" xmlns:wpg="http://schemas.microsoft.com/office/word/2010/wordprocessingGroup" xmlns:wpi="http://schemas.microsoft.com/office/word/2010/wordprocessingInk" xmlns:wne="http://schemas.microsoft.com/office/word/2006/wordml" xmlns:wps="http://schemas.microsoft.com/office/word/2010/wordprocessingShape" mc:Ignorable="w14 w15 w16se w16cid w16 w16cex w16sdtdh wp14">
   <w:abstractNum w:abstractNumId="0" w15:restartNumberingAfterBreak="0">
     <w:nsid w:val="1FE13476"/>
     <w:multiLevelType w:val="hybridMultilevel"/>

</xml_diff>